<commit_message>
WARNING:HTMX broken. Tread carefully
</commit_message>
<xml_diff>
--- a/GardenPlanningSite/Sprint03Documentation.docx
+++ b/GardenPlanningSite/Sprint03Documentation.docx
@@ -32,8 +32,13 @@
         </w:numPr>
       </w:pPr>
       <w:r>
-        <w:t>Problem #1: /accounts/logout redirecting to admin logout page</w:t>
-      </w:r>
+        <w:t xml:space="preserve">Problem #1: /accounts/logout redirecting to admin logout </w:t>
+      </w:r>
+      <w:proofErr w:type="gramStart"/>
+      <w:r>
+        <w:t>page</w:t>
+      </w:r>
+      <w:proofErr w:type="gramEnd"/>
     </w:p>
     <w:p>
       <w:pPr>
@@ -44,7 +49,39 @@
         </w:numPr>
       </w:pPr>
       <w:r>
-        <w:t>Solution:  In settings.py, put ‘django.contrib.admin’ after ‘garden_app’ so that the settings draw from garden_app first and Django.contrib.admin second, overriding the admin implementation of /logout</w:t>
+        <w:t>Solution:  In settings.py, put ‘</w:t>
+      </w:r>
+      <w:proofErr w:type="spellStart"/>
+      <w:r>
+        <w:t>django.contrib.admin</w:t>
+      </w:r>
+      <w:proofErr w:type="spellEnd"/>
+      <w:r>
+        <w:t>’ after ‘</w:t>
+      </w:r>
+      <w:proofErr w:type="spellStart"/>
+      <w:r>
+        <w:t>garden_app</w:t>
+      </w:r>
+      <w:proofErr w:type="spellEnd"/>
+      <w:r>
+        <w:t xml:space="preserve">’ so that the settings draw from </w:t>
+      </w:r>
+      <w:proofErr w:type="spellStart"/>
+      <w:r>
+        <w:t>garden_app</w:t>
+      </w:r>
+      <w:proofErr w:type="spellEnd"/>
+      <w:r>
+        <w:t xml:space="preserve"> first and </w:t>
+      </w:r>
+      <w:proofErr w:type="spellStart"/>
+      <w:r>
+        <w:t>Django.contrib.admin</w:t>
+      </w:r>
+      <w:proofErr w:type="spellEnd"/>
+      <w:r>
+        <w:t xml:space="preserve"> second, overriding the admin implementation of /logout</w:t>
       </w:r>
       <w:r>
         <w:t>.</w:t>
@@ -82,9 +119,61 @@
         </w:numPr>
       </w:pPr>
       <w:r>
+        <w:t xml:space="preserve">Problem #2: Successful login redirecting to /accounts/profile, which doesn’t have a </w:t>
+      </w:r>
+      <w:proofErr w:type="gramStart"/>
+      <w:r>
+        <w:t>view</w:t>
+      </w:r>
+      <w:proofErr w:type="gramEnd"/>
+    </w:p>
+    <w:p>
+      <w:pPr>
+        <w:pStyle w:val="ListParagraph"/>
+        <w:numPr>
+          <w:ilvl w:val="1"/>
+          <w:numId w:val="1"/>
+        </w:numPr>
+      </w:pPr>
+      <w:r>
+        <w:t>Solution: change the LOGIN_REDIRECT_URL in settings to / so it takes you to the home screen</w:t>
+      </w:r>
+    </w:p>
+    <w:p>
+      <w:pPr>
+        <w:pStyle w:val="ListParagraph"/>
+        <w:numPr>
+          <w:ilvl w:val="1"/>
+          <w:numId w:val="1"/>
+        </w:numPr>
+      </w:pPr>
+      <w:r>
+        <w:t xml:space="preserve">Resource: </w:t>
+      </w:r>
+      <w:hyperlink r:id="rId6" w:history="1">
+        <w:r>
+          <w:rPr>
+            <w:rStyle w:val="Hyperlink"/>
+          </w:rPr>
+          <w:t>https://forum.djangoproject.com/t/redirecting-user-to-page-after-login/14603</w:t>
+        </w:r>
+      </w:hyperlink>
+      <w:r>
+        <w:t xml:space="preserve"> </w:t>
+      </w:r>
+    </w:p>
+    <w:p>
+      <w:pPr>
+        <w:pStyle w:val="ListParagraph"/>
+        <w:numPr>
+          <w:ilvl w:val="0"/>
+          <w:numId w:val="1"/>
+        </w:numPr>
+      </w:pPr>
+      <w:r>
         <w:t xml:space="preserve">Resource used for testing: </w:t>
       </w:r>
-      <w:hyperlink r:id="rId6" w:history="1">
+      <w:hyperlink r:id="rId7" w:history="1">
         <w:r>
           <w:rPr>
             <w:rStyle w:val="Hyperlink"/>
@@ -105,8 +194,13 @@
         </w:numPr>
       </w:pPr>
       <w:r>
-        <w:t>setup creates an instance of the model to test</w:t>
-      </w:r>
+        <w:t xml:space="preserve">setup creates an instance of the model to </w:t>
+      </w:r>
+      <w:proofErr w:type="gramStart"/>
+      <w:r>
+        <w:t>test</w:t>
+      </w:r>
+      <w:proofErr w:type="gramEnd"/>
     </w:p>
     <w:p>
       <w:pPr>
@@ -117,8 +211,13 @@
         </w:numPr>
       </w:pPr>
       <w:r>
-        <w:t>tests should cover methods and assertions of project</w:t>
-      </w:r>
+        <w:t xml:space="preserve">tests should cover methods and assertions of </w:t>
+      </w:r>
+      <w:proofErr w:type="gramStart"/>
+      <w:r>
+        <w:t>project</w:t>
+      </w:r>
+      <w:proofErr w:type="gramEnd"/>
     </w:p>
     <w:p>
       <w:pPr>
@@ -128,9 +227,19 @@
           <w:numId w:val="1"/>
         </w:numPr>
       </w:pPr>
-      <w:r>
-        <w:t>I.E. testing __str__ and get_absolute_url</w:t>
-      </w:r>
+      <w:proofErr w:type="gramStart"/>
+      <w:r>
+        <w:t>I.E.</w:t>
+      </w:r>
+      <w:proofErr w:type="gramEnd"/>
+      <w:r>
+        <w:t xml:space="preserve"> testing __str__ and </w:t>
+      </w:r>
+      <w:proofErr w:type="spellStart"/>
+      <w:r>
+        <w:t>get_absolute_url</w:t>
+      </w:r>
+      <w:proofErr w:type="spellEnd"/>
     </w:p>
     <w:p>
       <w:pPr>
@@ -160,7 +269,7 @@
                     <pic:cNvPicPr/>
                   </pic:nvPicPr>
                   <pic:blipFill>
-                    <a:blip r:embed="rId7"/>
+                    <a:blip r:embed="rId8"/>
                     <a:stretch>
                       <a:fillRect/>
                     </a:stretch>
@@ -193,10 +302,47 @@
         <w:t xml:space="preserve">Calling </w:t>
       </w:r>
       <w:r>
-        <w:t xml:space="preserve"> py -3 manage.py test garden_app</w:t>
-      </w:r>
-      <w:r>
-        <w:t xml:space="preserve"> in cmd line makes a test database, runs your methods, and then destroys database. If tests could interfere with each other you can use a tearDown function to destroy that database within the tests</w:t>
+        <w:t xml:space="preserve"> </w:t>
+      </w:r>
+      <w:proofErr w:type="spellStart"/>
+      <w:r>
+        <w:t>py</w:t>
+      </w:r>
+      <w:proofErr w:type="spellEnd"/>
+      <w:r>
+        <w:t xml:space="preserve"> -3 manage.py test </w:t>
+      </w:r>
+      <w:proofErr w:type="spellStart"/>
+      <w:r>
+        <w:t>garden_app</w:t>
+      </w:r>
+      <w:proofErr w:type="spellEnd"/>
+      <w:r>
+        <w:t xml:space="preserve"> in </w:t>
+      </w:r>
+      <w:proofErr w:type="spellStart"/>
+      <w:r>
+        <w:t>cmd</w:t>
+      </w:r>
+      <w:proofErr w:type="spellEnd"/>
+      <w:r>
+        <w:t xml:space="preserve"> line makes a test database, runs your methods, and then destroys database. If tests could interfere with </w:t>
+      </w:r>
+      <w:proofErr w:type="gramStart"/>
+      <w:r>
+        <w:t>each other</w:t>
+      </w:r>
+      <w:proofErr w:type="gramEnd"/>
+      <w:r>
+        <w:t xml:space="preserve"> you can use a </w:t>
+      </w:r>
+      <w:proofErr w:type="spellStart"/>
+      <w:r>
+        <w:t>tearDown</w:t>
+      </w:r>
+      <w:proofErr w:type="spellEnd"/>
+      <w:r>
+        <w:t xml:space="preserve"> function to destroy that database within the tests</w:t>
       </w:r>
     </w:p>
     <w:p>
@@ -240,7 +386,7 @@
                     <pic:cNvPicPr/>
                   </pic:nvPicPr>
                   <pic:blipFill>
-                    <a:blip r:embed="rId8"/>
+                    <a:blip r:embed="rId9"/>
                     <a:stretch>
                       <a:fillRect/>
                     </a:stretch>
@@ -301,7 +447,7 @@
                     <pic:cNvPicPr/>
                   </pic:nvPicPr>
                   <pic:blipFill>
-                    <a:blip r:embed="rId9"/>
+                    <a:blip r:embed="rId10"/>
                     <a:stretch>
                       <a:fillRect/>
                     </a:stretch>
@@ -331,8 +477,13 @@
         </w:numPr>
       </w:pPr>
       <w:r>
-        <w:t>Note the OK instead of Traceback errors</w:t>
-      </w:r>
+        <w:t xml:space="preserve">Note the OK instead of Traceback </w:t>
+      </w:r>
+      <w:proofErr w:type="gramStart"/>
+      <w:r>
+        <w:t>errors</w:t>
+      </w:r>
+      <w:proofErr w:type="gramEnd"/>
     </w:p>
     <w:p>
       <w:pPr>
@@ -343,7 +494,15 @@
         </w:numPr>
       </w:pPr>
       <w:r>
-        <w:t>Selenium Webdriver Testing</w:t>
+        <w:t xml:space="preserve">Selenium </w:t>
+      </w:r>
+      <w:proofErr w:type="spellStart"/>
+      <w:r>
+        <w:t>Webdriver</w:t>
+      </w:r>
+      <w:proofErr w:type="spellEnd"/>
+      <w:r>
+        <w:t xml:space="preserve"> Testing</w:t>
       </w:r>
     </w:p>
     <w:p>
@@ -357,7 +516,7 @@
       <w:r>
         <w:t xml:space="preserve">Resources: </w:t>
       </w:r>
-      <w:hyperlink r:id="rId10" w:history="1">
+      <w:hyperlink r:id="rId11" w:history="1">
         <w:r>
           <w:rPr>
             <w:rStyle w:val="Hyperlink"/>
@@ -378,8 +537,13 @@
         </w:numPr>
       </w:pPr>
       <w:r>
-        <w:t>First you must install Selenium</w:t>
-      </w:r>
+        <w:t xml:space="preserve">First you must install </w:t>
+      </w:r>
+      <w:proofErr w:type="gramStart"/>
+      <w:r>
+        <w:t>Selenium</w:t>
+      </w:r>
+      <w:proofErr w:type="gramEnd"/>
     </w:p>
     <w:p>
       <w:pPr>
@@ -393,8 +557,13 @@
         <w:t xml:space="preserve">Inside VE </w:t>
       </w:r>
       <w:r>
-        <w:t>– pip install selenium</w:t>
-      </w:r>
+        <w:t xml:space="preserve">– pip install </w:t>
+      </w:r>
+      <w:proofErr w:type="gramStart"/>
+      <w:r>
+        <w:t>selenium</w:t>
+      </w:r>
+      <w:proofErr w:type="gramEnd"/>
     </w:p>
     <w:p>
       <w:pPr>
@@ -405,8 +574,21 @@
         </w:numPr>
       </w:pPr>
       <w:r>
-        <w:t>Might have to use py -3 pip install selenium like I did to make sure it installs for the correct python version</w:t>
-      </w:r>
+        <w:t xml:space="preserve">Might have to use </w:t>
+      </w:r>
+      <w:proofErr w:type="spellStart"/>
+      <w:r>
+        <w:t>py</w:t>
+      </w:r>
+      <w:proofErr w:type="spellEnd"/>
+      <w:r>
+        <w:t xml:space="preserve"> -3 pip install selenium like I did to make sure it installs for the correct python </w:t>
+      </w:r>
+      <w:proofErr w:type="gramStart"/>
+      <w:r>
+        <w:t>version</w:t>
+      </w:r>
+      <w:proofErr w:type="gramEnd"/>
     </w:p>
     <w:p>
       <w:pPr>
@@ -417,8 +599,21 @@
         </w:numPr>
       </w:pPr>
       <w:r>
-        <w:t>Then install webdriver depending on browser of choice</w:t>
-      </w:r>
+        <w:t xml:space="preserve">Then install </w:t>
+      </w:r>
+      <w:proofErr w:type="spellStart"/>
+      <w:r>
+        <w:t>webdriver</w:t>
+      </w:r>
+      <w:proofErr w:type="spellEnd"/>
+      <w:r>
+        <w:t xml:space="preserve"> depending on browser of </w:t>
+      </w:r>
+      <w:proofErr w:type="gramStart"/>
+      <w:r>
+        <w:t>choice</w:t>
+      </w:r>
+      <w:proofErr w:type="gramEnd"/>
     </w:p>
     <w:p>
       <w:pPr>
@@ -429,8 +624,13 @@
         </w:numPr>
       </w:pPr>
       <w:r>
-        <w:t>Make the following imports</w:t>
-      </w:r>
+        <w:t xml:space="preserve">Make the following </w:t>
+      </w:r>
+      <w:proofErr w:type="gramStart"/>
+      <w:r>
+        <w:t>imports</w:t>
+      </w:r>
+      <w:proofErr w:type="gramEnd"/>
     </w:p>
     <w:p>
       <w:pPr>
@@ -460,7 +660,7 @@
                     <pic:cNvPicPr/>
                   </pic:nvPicPr>
                   <pic:blipFill>
-                    <a:blip r:embed="rId11"/>
+                    <a:blip r:embed="rId12"/>
                     <a:stretch>
                       <a:fillRect/>
                     </a:stretch>
@@ -491,7 +691,23 @@
       </w:pPr>
       <w:r>
         <w:lastRenderedPageBreak/>
-        <w:t>I also imported LiveServerTestCase from django.test so it would test it in the wild</w:t>
+        <w:t xml:space="preserve">I also imported </w:t>
+      </w:r>
+      <w:proofErr w:type="spellStart"/>
+      <w:r>
+        <w:t>LiveServerTestCase</w:t>
+      </w:r>
+      <w:proofErr w:type="spellEnd"/>
+      <w:r>
+        <w:t xml:space="preserve"> from </w:t>
+      </w:r>
+      <w:proofErr w:type="spellStart"/>
+      <w:r>
+        <w:t>django.test</w:t>
+      </w:r>
+      <w:proofErr w:type="spellEnd"/>
+      <w:r>
+        <w:t xml:space="preserve"> so it would test it in the wild</w:t>
       </w:r>
     </w:p>
     <w:p>
@@ -503,8 +719,13 @@
         </w:numPr>
       </w:pPr>
       <w:r>
-        <w:t>My first test was to make sure it wouldn’t allow me to make edits without being an authorized user on the login page</w:t>
-      </w:r>
+        <w:t xml:space="preserve">My first test was to make sure it wouldn’t allow me to make edits without being an authorized user on the login </w:t>
+      </w:r>
+      <w:proofErr w:type="gramStart"/>
+      <w:r>
+        <w:t>page</w:t>
+      </w:r>
+      <w:proofErr w:type="gramEnd"/>
     </w:p>
     <w:p>
       <w:pPr>
@@ -534,7 +755,7 @@
                     <pic:cNvPicPr/>
                   </pic:nvPicPr>
                   <pic:blipFill>
-                    <a:blip r:embed="rId12"/>
+                    <a:blip r:embed="rId13"/>
                     <a:stretch>
                       <a:fillRect/>
                     </a:stretch>
@@ -564,8 +785,13 @@
         </w:numPr>
       </w:pPr>
       <w:r>
-        <w:t>Run test the same way as the unit testing</w:t>
-      </w:r>
+        <w:t xml:space="preserve">Run test the same way as the unit </w:t>
+      </w:r>
+      <w:proofErr w:type="gramStart"/>
+      <w:r>
+        <w:t>testing</w:t>
+      </w:r>
+      <w:proofErr w:type="gramEnd"/>
     </w:p>
     <w:p>
       <w:pPr>
@@ -576,7 +802,23 @@
         </w:numPr>
       </w:pPr>
       <w:r>
-        <w:t>Error: ‘WebDruver’ object has no attribute ‘find_element_by_id’</w:t>
+        <w:t>Error: ‘</w:t>
+      </w:r>
+      <w:proofErr w:type="spellStart"/>
+      <w:r>
+        <w:t>WebDruver</w:t>
+      </w:r>
+      <w:proofErr w:type="spellEnd"/>
+      <w:r>
+        <w:t>’ object has no attribute ‘</w:t>
+      </w:r>
+      <w:proofErr w:type="spellStart"/>
+      <w:r>
+        <w:t>find_element_by_id</w:t>
+      </w:r>
+      <w:proofErr w:type="spellEnd"/>
+      <w:r>
+        <w:t>’</w:t>
       </w:r>
     </w:p>
     <w:p>
@@ -588,7 +830,23 @@
         </w:numPr>
       </w:pPr>
       <w:r>
-        <w:t xml:space="preserve">I looked it up and couldn’t figure it out, so I went to ChatGPT which told me I was using the wrong syntax for this version of selenium, so I changed all the find_element_by_* to find_element(By.*, *) and imported by, </w:t>
+        <w:t xml:space="preserve">I looked it up and couldn’t figure it out, so I went to ChatGPT which told me I was using the wrong syntax for this version of selenium, so I changed all the </w:t>
+      </w:r>
+      <w:proofErr w:type="spellStart"/>
+      <w:r>
+        <w:t>find_element_by</w:t>
+      </w:r>
+      <w:proofErr w:type="spellEnd"/>
+      <w:r>
+        <w:t xml:space="preserve">_* to </w:t>
+      </w:r>
+      <w:proofErr w:type="spellStart"/>
+      <w:r>
+        <w:t>find_element</w:t>
+      </w:r>
+      <w:proofErr w:type="spellEnd"/>
+      <w:r>
+        <w:t xml:space="preserve">(By.*, *) and imported by, </w:t>
       </w:r>
     </w:p>
     <w:p>
@@ -631,7 +889,7 @@
                     <pic:cNvPicPr/>
                   </pic:nvPicPr>
                   <pic:blipFill>
-                    <a:blip r:embed="rId13"/>
+                    <a:blip r:embed="rId14"/>
                     <a:stretch>
                       <a:fillRect/>
                     </a:stretch>
@@ -656,7 +914,554 @@
       <w:pPr>
         <w:pStyle w:val="ListParagraph"/>
         <w:numPr>
+          <w:ilvl w:val="3"/>
+          <w:numId w:val="1"/>
+        </w:numPr>
+      </w:pPr>
+      <w:r>
+        <w:t xml:space="preserve">Import: </w:t>
+      </w:r>
+      <w:r>
+        <w:rPr>
+          <w:noProof/>
+        </w:rPr>
+        <w:drawing>
+          <wp:inline distT="0" distB="0" distL="0" distR="0" wp14:anchorId="52A967B2" wp14:editId="47FBF865">
+            <wp:extent cx="3752850" cy="228600"/>
+            <wp:effectExtent l="0" t="0" r="0" b="0"/>
+            <wp:docPr id="248930716" name="Picture 1"/>
+            <wp:cNvGraphicFramePr>
+              <a:graphicFrameLocks xmlns:a="http://schemas.openxmlformats.org/drawingml/2006/main" noChangeAspect="1"/>
+            </wp:cNvGraphicFramePr>
+            <a:graphic xmlns:a="http://schemas.openxmlformats.org/drawingml/2006/main">
+              <a:graphicData uri="http://schemas.openxmlformats.org/drawingml/2006/picture">
+                <pic:pic xmlns:pic="http://schemas.openxmlformats.org/drawingml/2006/picture">
+                  <pic:nvPicPr>
+                    <pic:cNvPr id="248930716" name=""/>
+                    <pic:cNvPicPr/>
+                  </pic:nvPicPr>
+                  <pic:blipFill>
+                    <a:blip r:embed="rId15"/>
+                    <a:stretch>
+                      <a:fillRect/>
+                    </a:stretch>
+                  </pic:blipFill>
+                  <pic:spPr>
+                    <a:xfrm>
+                      <a:off x="0" y="0"/>
+                      <a:ext cx="3752850" cy="228600"/>
+                    </a:xfrm>
+                    <a:prstGeom prst="rect">
+                      <a:avLst/>
+                    </a:prstGeom>
+                  </pic:spPr>
+                </pic:pic>
+              </a:graphicData>
+            </a:graphic>
+          </wp:inline>
+        </w:drawing>
+      </w:r>
+    </w:p>
+    <w:p>
+      <w:pPr>
+        <w:pStyle w:val="ListParagraph"/>
+        <w:numPr>
+          <w:ilvl w:val="1"/>
+          <w:numId w:val="1"/>
+        </w:numPr>
+      </w:pPr>
+      <w:r>
+        <w:t xml:space="preserve">Selenium tests worked as </w:t>
+      </w:r>
+      <w:proofErr w:type="gramStart"/>
+      <w:r>
+        <w:t>expected</w:t>
+      </w:r>
+      <w:proofErr w:type="gramEnd"/>
+    </w:p>
+    <w:p>
+      <w:pPr>
+        <w:pStyle w:val="ListParagraph"/>
+        <w:numPr>
+          <w:ilvl w:val="0"/>
+          <w:numId w:val="1"/>
+        </w:numPr>
+      </w:pPr>
+      <w:r>
+        <w:t>Drag ‘n’ Drop</w:t>
+      </w:r>
+      <w:r>
+        <w:t xml:space="preserve"> – Organizing some </w:t>
+      </w:r>
+      <w:proofErr w:type="gramStart"/>
+      <w:r>
+        <w:t>stuff</w:t>
+      </w:r>
+      <w:proofErr w:type="gramEnd"/>
+    </w:p>
+    <w:p>
+      <w:pPr>
+        <w:pStyle w:val="ListParagraph"/>
+        <w:numPr>
+          <w:ilvl w:val="1"/>
+          <w:numId w:val="1"/>
+        </w:numPr>
+      </w:pPr>
+      <w:r>
+        <w:t>Implemented crud for planters (see previous documentation for more details)</w:t>
+      </w:r>
+    </w:p>
+    <w:p>
+      <w:pPr>
+        <w:pStyle w:val="ListParagraph"/>
+        <w:numPr>
+          <w:ilvl w:val="1"/>
+          <w:numId w:val="1"/>
+        </w:numPr>
+      </w:pPr>
+      <w:r>
+        <w:t xml:space="preserve">Now needed some way to show the plants while in the planter list </w:t>
+      </w:r>
+      <w:proofErr w:type="gramStart"/>
+      <w:r>
+        <w:t>view</w:t>
+      </w:r>
+      <w:proofErr w:type="gramEnd"/>
+    </w:p>
+    <w:p>
+      <w:pPr>
+        <w:pStyle w:val="ListParagraph"/>
+        <w:numPr>
+          <w:ilvl w:val="1"/>
+          <w:numId w:val="1"/>
+        </w:numPr>
+      </w:pPr>
+      <w:r>
+        <w:t>Tried:</w:t>
+      </w:r>
+    </w:p>
+    <w:p>
+      <w:pPr>
+        <w:pStyle w:val="ListParagraph"/>
+        <w:numPr>
           <w:ilvl w:val="2"/>
+          <w:numId w:val="1"/>
+        </w:numPr>
+      </w:pPr>
+      <w:r>
+        <w:rPr>
+          <w:noProof/>
+        </w:rPr>
+        <w:drawing>
+          <wp:inline distT="0" distB="0" distL="0" distR="0" wp14:anchorId="44A9C4EF" wp14:editId="3FF4DF3A">
+            <wp:extent cx="4324350" cy="1447800"/>
+            <wp:effectExtent l="0" t="0" r="0" b="0"/>
+            <wp:docPr id="434118751" name="Picture 1" descr="A screen shot of a computer code&#10;&#10;Description automatically generated"/>
+            <wp:cNvGraphicFramePr>
+              <a:graphicFrameLocks xmlns:a="http://schemas.openxmlformats.org/drawingml/2006/main" noChangeAspect="1"/>
+            </wp:cNvGraphicFramePr>
+            <a:graphic xmlns:a="http://schemas.openxmlformats.org/drawingml/2006/main">
+              <a:graphicData uri="http://schemas.openxmlformats.org/drawingml/2006/picture">
+                <pic:pic xmlns:pic="http://schemas.openxmlformats.org/drawingml/2006/picture">
+                  <pic:nvPicPr>
+                    <pic:cNvPr id="434118751" name="Picture 1" descr="A screen shot of a computer code&#10;&#10;Description automatically generated"/>
+                    <pic:cNvPicPr/>
+                  </pic:nvPicPr>
+                  <pic:blipFill>
+                    <a:blip r:embed="rId16"/>
+                    <a:stretch>
+                      <a:fillRect/>
+                    </a:stretch>
+                  </pic:blipFill>
+                  <pic:spPr>
+                    <a:xfrm>
+                      <a:off x="0" y="0"/>
+                      <a:ext cx="4324350" cy="1447800"/>
+                    </a:xfrm>
+                    <a:prstGeom prst="rect">
+                      <a:avLst/>
+                    </a:prstGeom>
+                  </pic:spPr>
+                </pic:pic>
+              </a:graphicData>
+            </a:graphic>
+          </wp:inline>
+        </w:drawing>
+      </w:r>
+    </w:p>
+    <w:p>
+      <w:pPr>
+        <w:pStyle w:val="ListParagraph"/>
+        <w:numPr>
+          <w:ilvl w:val="2"/>
+          <w:numId w:val="1"/>
+        </w:numPr>
+      </w:pPr>
+      <w:r>
+        <w:t>As seen in the portfolio assignment</w:t>
+      </w:r>
+    </w:p>
+    <w:p/>
+    <w:p>
+      <w:pPr>
+        <w:pStyle w:val="ListParagraph"/>
+        <w:numPr>
+          <w:ilvl w:val="2"/>
+          <w:numId w:val="1"/>
+        </w:numPr>
+      </w:pPr>
+      <w:r>
+        <w:t xml:space="preserve">Didn’t work because it’s meant for one planter (self), so I needed to iterate through a list of planters and return them </w:t>
+      </w:r>
+      <w:proofErr w:type="gramStart"/>
+      <w:r>
+        <w:t>all</w:t>
+      </w:r>
+      <w:proofErr w:type="gramEnd"/>
+    </w:p>
+    <w:p>
+      <w:pPr>
+        <w:pStyle w:val="ListParagraph"/>
+        <w:numPr>
+          <w:ilvl w:val="2"/>
+          <w:numId w:val="1"/>
+        </w:numPr>
+      </w:pPr>
+      <w:r>
+        <w:t>Tried a few variations before finally coming to</w:t>
+      </w:r>
+    </w:p>
+    <w:p>
+      <w:pPr>
+        <w:pStyle w:val="ListParagraph"/>
+        <w:numPr>
+          <w:ilvl w:val="3"/>
+          <w:numId w:val="1"/>
+        </w:numPr>
+      </w:pPr>
+      <w:r>
+        <w:rPr>
+          <w:noProof/>
+        </w:rPr>
+        <w:drawing>
+          <wp:inline distT="0" distB="0" distL="0" distR="0" wp14:anchorId="12A7BC61" wp14:editId="47F29886">
+            <wp:extent cx="4962525" cy="2286000"/>
+            <wp:effectExtent l="0" t="0" r="9525" b="0"/>
+            <wp:docPr id="854283762" name="Picture 1" descr="A screen shot of a computer program&#10;&#10;Description automatically generated"/>
+            <wp:cNvGraphicFramePr>
+              <a:graphicFrameLocks xmlns:a="http://schemas.openxmlformats.org/drawingml/2006/main" noChangeAspect="1"/>
+            </wp:cNvGraphicFramePr>
+            <a:graphic xmlns:a="http://schemas.openxmlformats.org/drawingml/2006/main">
+              <a:graphicData uri="http://schemas.openxmlformats.org/drawingml/2006/picture">
+                <pic:pic xmlns:pic="http://schemas.openxmlformats.org/drawingml/2006/picture">
+                  <pic:nvPicPr>
+                    <pic:cNvPr id="854283762" name="Picture 1" descr="A screen shot of a computer program&#10;&#10;Description automatically generated"/>
+                    <pic:cNvPicPr/>
+                  </pic:nvPicPr>
+                  <pic:blipFill>
+                    <a:blip r:embed="rId17"/>
+                    <a:stretch>
+                      <a:fillRect/>
+                    </a:stretch>
+                  </pic:blipFill>
+                  <pic:spPr>
+                    <a:xfrm>
+                      <a:off x="0" y="0"/>
+                      <a:ext cx="4962525" cy="2286000"/>
+                    </a:xfrm>
+                    <a:prstGeom prst="rect">
+                      <a:avLst/>
+                    </a:prstGeom>
+                  </pic:spPr>
+                </pic:pic>
+              </a:graphicData>
+            </a:graphic>
+          </wp:inline>
+        </w:drawing>
+      </w:r>
+    </w:p>
+    <w:p>
+      <w:pPr>
+        <w:pStyle w:val="ListParagraph"/>
+        <w:numPr>
+          <w:ilvl w:val="3"/>
+          <w:numId w:val="1"/>
+        </w:numPr>
+      </w:pPr>
+      <w:r>
+        <w:t xml:space="preserve">It goes through a planter given the query (each planter), gets the full number of plants inside, appends them to a list of plants, and then sends the context back as a list of the </w:t>
+      </w:r>
+      <w:proofErr w:type="gramStart"/>
+      <w:r>
+        <w:t>planter’s</w:t>
+      </w:r>
+      <w:proofErr w:type="gramEnd"/>
+      <w:r>
+        <w:t xml:space="preserve"> plants</w:t>
+      </w:r>
+    </w:p>
+    <w:p>
+      <w:pPr>
+        <w:pStyle w:val="ListParagraph"/>
+        <w:numPr>
+          <w:ilvl w:val="2"/>
+          <w:numId w:val="1"/>
+        </w:numPr>
+      </w:pPr>
+      <w:r>
+        <w:t>Implemented in the HTML like so</w:t>
+      </w:r>
+    </w:p>
+    <w:p>
+      <w:pPr>
+        <w:pStyle w:val="ListParagraph"/>
+        <w:numPr>
+          <w:ilvl w:val="3"/>
+          <w:numId w:val="1"/>
+        </w:numPr>
+      </w:pPr>
+      <w:r>
+        <w:rPr>
+          <w:noProof/>
+        </w:rPr>
+        <w:drawing>
+          <wp:inline distT="0" distB="0" distL="0" distR="0" wp14:anchorId="59652352" wp14:editId="1808E293">
+            <wp:extent cx="3971925" cy="1962150"/>
+            <wp:effectExtent l="0" t="0" r="9525" b="0"/>
+            <wp:docPr id="190968866" name="Picture 1" descr="A screen shot of a computer code&#10;&#10;Description automatically generated"/>
+            <wp:cNvGraphicFramePr>
+              <a:graphicFrameLocks xmlns:a="http://schemas.openxmlformats.org/drawingml/2006/main" noChangeAspect="1"/>
+            </wp:cNvGraphicFramePr>
+            <a:graphic xmlns:a="http://schemas.openxmlformats.org/drawingml/2006/main">
+              <a:graphicData uri="http://schemas.openxmlformats.org/drawingml/2006/picture">
+                <pic:pic xmlns:pic="http://schemas.openxmlformats.org/drawingml/2006/picture">
+                  <pic:nvPicPr>
+                    <pic:cNvPr id="190968866" name="Picture 1" descr="A screen shot of a computer code&#10;&#10;Description automatically generated"/>
+                    <pic:cNvPicPr/>
+                  </pic:nvPicPr>
+                  <pic:blipFill>
+                    <a:blip r:embed="rId18"/>
+                    <a:stretch>
+                      <a:fillRect/>
+                    </a:stretch>
+                  </pic:blipFill>
+                  <pic:spPr>
+                    <a:xfrm>
+                      <a:off x="0" y="0"/>
+                      <a:ext cx="3971925" cy="1962150"/>
+                    </a:xfrm>
+                    <a:prstGeom prst="rect">
+                      <a:avLst/>
+                    </a:prstGeom>
+                  </pic:spPr>
+                </pic:pic>
+              </a:graphicData>
+            </a:graphic>
+          </wp:inline>
+        </w:drawing>
+      </w:r>
+    </w:p>
+    <w:p>
+      <w:pPr>
+        <w:pStyle w:val="ListParagraph"/>
+        <w:numPr>
+          <w:ilvl w:val="3"/>
+          <w:numId w:val="1"/>
+        </w:numPr>
+      </w:pPr>
+      <w:r>
+        <w:t xml:space="preserve">It creates </w:t>
+      </w:r>
+      <w:proofErr w:type="gramStart"/>
+      <w:r>
+        <w:t xml:space="preserve">a </w:t>
+      </w:r>
+      <w:proofErr w:type="spellStart"/>
+      <w:r>
+        <w:t>u</w:t>
+      </w:r>
+      <w:proofErr w:type="gramEnd"/>
+      <w:r>
+        <w:t>.l.</w:t>
+      </w:r>
+      <w:proofErr w:type="spellEnd"/>
+      <w:r>
+        <w:t xml:space="preserve"> inside a planter section and checks if there’s plants inside. If not, returns the no plants message. If there are, </w:t>
+      </w:r>
+      <w:proofErr w:type="gramStart"/>
+      <w:r>
+        <w:t>shows</w:t>
+      </w:r>
+      <w:proofErr w:type="gramEnd"/>
+      <w:r>
+        <w:t xml:space="preserve"> each plant as an item on the list, along with care instructions.</w:t>
+      </w:r>
+    </w:p>
+    <w:p>
+      <w:pPr>
+        <w:pStyle w:val="ListParagraph"/>
+        <w:numPr>
+          <w:ilvl w:val="3"/>
+          <w:numId w:val="1"/>
+        </w:numPr>
+      </w:pPr>
+      <w:r>
+        <w:rPr>
+          <w:noProof/>
+        </w:rPr>
+        <w:lastRenderedPageBreak/>
+        <w:drawing>
+          <wp:inline distT="0" distB="0" distL="0" distR="0" wp14:anchorId="19680491" wp14:editId="07B6FA82">
+            <wp:extent cx="4581599" cy="2447925"/>
+            <wp:effectExtent l="0" t="0" r="9525" b="0"/>
+            <wp:docPr id="973231514" name="Picture 1" descr="A screenshot of a computer&#10;&#10;Description automatically generated"/>
+            <wp:cNvGraphicFramePr>
+              <a:graphicFrameLocks xmlns:a="http://schemas.openxmlformats.org/drawingml/2006/main" noChangeAspect="1"/>
+            </wp:cNvGraphicFramePr>
+            <a:graphic xmlns:a="http://schemas.openxmlformats.org/drawingml/2006/main">
+              <a:graphicData uri="http://schemas.openxmlformats.org/drawingml/2006/picture">
+                <pic:pic xmlns:pic="http://schemas.openxmlformats.org/drawingml/2006/picture">
+                  <pic:nvPicPr>
+                    <pic:cNvPr id="973231514" name="Picture 1" descr="A screenshot of a computer&#10;&#10;Description automatically generated"/>
+                    <pic:cNvPicPr/>
+                  </pic:nvPicPr>
+                  <pic:blipFill>
+                    <a:blip r:embed="rId19"/>
+                    <a:stretch>
+                      <a:fillRect/>
+                    </a:stretch>
+                  </pic:blipFill>
+                  <pic:spPr>
+                    <a:xfrm>
+                      <a:off x="0" y="0"/>
+                      <a:ext cx="4583539" cy="2448962"/>
+                    </a:xfrm>
+                    <a:prstGeom prst="rect">
+                      <a:avLst/>
+                    </a:prstGeom>
+                  </pic:spPr>
+                </pic:pic>
+              </a:graphicData>
+            </a:graphic>
+          </wp:inline>
+        </w:drawing>
+      </w:r>
+    </w:p>
+    <w:p>
+      <w:pPr>
+        <w:pStyle w:val="ListParagraph"/>
+        <w:numPr>
+          <w:ilvl w:val="0"/>
+          <w:numId w:val="1"/>
+        </w:numPr>
+      </w:pPr>
+      <w:r>
+        <w:t xml:space="preserve">Drag ‘n’ Drop </w:t>
+      </w:r>
+      <w:r>
+        <w:t>–</w:t>
+      </w:r>
+      <w:r>
+        <w:t xml:space="preserve"> Functionality</w:t>
+      </w:r>
+    </w:p>
+    <w:p>
+      <w:pPr>
+        <w:pStyle w:val="ListParagraph"/>
+        <w:numPr>
+          <w:ilvl w:val="1"/>
+          <w:numId w:val="1"/>
+        </w:numPr>
+      </w:pPr>
+      <w:r>
+        <w:t>Resources:</w:t>
+      </w:r>
+    </w:p>
+    <w:p>
+      <w:pPr>
+        <w:pStyle w:val="ListParagraph"/>
+        <w:numPr>
+          <w:ilvl w:val="2"/>
+          <w:numId w:val="1"/>
+        </w:numPr>
+      </w:pPr>
+      <w:hyperlink r:id="rId20" w:history="1">
+        <w:r>
+          <w:rPr>
+            <w:rStyle w:val="Hyperlink"/>
+          </w:rPr>
+          <w:t>https://www.youtube.com/watch?v=5Fuwo4tVXmE</w:t>
+        </w:r>
+      </w:hyperlink>
+      <w:r>
+        <w:t xml:space="preserve"> </w:t>
+      </w:r>
+    </w:p>
+    <w:p>
+      <w:pPr>
+        <w:pStyle w:val="ListParagraph"/>
+        <w:numPr>
+          <w:ilvl w:val="2"/>
+          <w:numId w:val="1"/>
+        </w:numPr>
+      </w:pPr>
+      <w:hyperlink r:id="rId21" w:history="1">
+        <w:r>
+          <w:rPr>
+            <w:rStyle w:val="Hyperlink"/>
+          </w:rPr>
+          <w:t>https://dev.to/nemecek_f/django-how-to-let-user-re-order-sort-table-of-content-with-drag-and-drop-3nlp</w:t>
+        </w:r>
+      </w:hyperlink>
+      <w:r>
+        <w:t xml:space="preserve"> </w:t>
+      </w:r>
+    </w:p>
+    <w:p>
+      <w:pPr>
+        <w:pStyle w:val="ListParagraph"/>
+        <w:numPr>
+          <w:ilvl w:val="2"/>
+          <w:numId w:val="1"/>
+        </w:numPr>
+      </w:pPr>
+      <w:hyperlink r:id="rId22" w:history="1">
+        <w:r>
+          <w:rPr>
+            <w:rStyle w:val="Hyperlink"/>
+          </w:rPr>
+          <w:t>https://mdbootstrap.com/docs/standard/plugins/drag-and-drop/</w:t>
+        </w:r>
+      </w:hyperlink>
+      <w:r>
+        <w:t xml:space="preserve"> </w:t>
+      </w:r>
+    </w:p>
+    <w:p>
+      <w:pPr>
+        <w:pStyle w:val="ListParagraph"/>
+        <w:numPr>
+          <w:ilvl w:val="2"/>
+          <w:numId w:val="1"/>
+        </w:numPr>
+      </w:pPr>
+      <w:hyperlink r:id="rId23" w:history="1">
+        <w:r>
+          <w:rPr>
+            <w:rStyle w:val="Hyperlink"/>
+          </w:rPr>
+          <w:t>https://stackoverflow.com/questions/74056879/using-htmx-javascript-in-django-template-not-defined</w:t>
+        </w:r>
+      </w:hyperlink>
+      <w:r>
+        <w:t xml:space="preserve"> </w:t>
+      </w:r>
+    </w:p>
+    <w:p>
+      <w:pPr>
+        <w:pStyle w:val="ListParagraph"/>
+        <w:numPr>
+          <w:ilvl w:val="1"/>
           <w:numId w:val="1"/>
         </w:numPr>
       </w:pPr>

</xml_diff>